<commit_message>
pre julius additions to slides
</commit_message>
<xml_diff>
--- a/Current_Report/DSE220FinalOutline (3).docx
+++ b/Current_Report/DSE220FinalOutline (3).docx
@@ -27,60 +27,10 @@
         <w:rPr>
           <w:rStyle w:val="IntenseEmphasis"/>
         </w:rPr>
-        <w:t xml:space="preserve">Megan </w:t>
-      </w:r>
-      <w:proofErr w:type="spellStart"/>
-      <w:r>
-        <w:rPr>
-          <w:rStyle w:val="IntenseEmphasis"/>
-        </w:rPr>
-        <w:t>Mccarty</w:t>
-      </w:r>
-      <w:proofErr w:type="spellEnd"/>
-      <w:r>
-        <w:rPr>
-          <w:rStyle w:val="IntenseEmphasis"/>
-        </w:rPr>
-        <w:t xml:space="preserve">, Julius </w:t>
-      </w:r>
-      <w:proofErr w:type="spellStart"/>
-      <w:r>
-        <w:rPr>
-          <w:rStyle w:val="IntenseEmphasis"/>
-        </w:rPr>
-        <w:t>Remigio</w:t>
-      </w:r>
-      <w:proofErr w:type="spellEnd"/>
-      <w:r>
-        <w:rPr>
-          <w:rStyle w:val="IntenseEmphasis"/>
-        </w:rPr>
-        <w:t xml:space="preserve">, Ryan Riopelle, Syed </w:t>
-      </w:r>
-      <w:proofErr w:type="spellStart"/>
-      <w:r>
-        <w:rPr>
-          <w:rStyle w:val="IntenseEmphasis"/>
-        </w:rPr>
-        <w:t>Nazrul</w:t>
-      </w:r>
-      <w:proofErr w:type="spellEnd"/>
-      <w:r>
-        <w:rPr>
-          <w:rStyle w:val="IntenseEmphasis"/>
-        </w:rPr>
-        <w:t xml:space="preserve">, Michael </w:t>
-      </w:r>
-      <w:proofErr w:type="spellStart"/>
-      <w:r>
-        <w:rPr>
-          <w:rStyle w:val="IntenseEmphasis"/>
-        </w:rPr>
-        <w:t>Galarnyk</w:t>
+        <w:t>Megan Mccarty, Julius Remigio, Ryan Riopelle, Syed Nazrul, Michael Galarnyk</w:t>
       </w:r>
       <w:bookmarkStart w:id="0" w:name="h.jvwfnxj3fk69" w:colFirst="0" w:colLast="0"/>
       <w:bookmarkEnd w:id="0"/>
-      <w:proofErr w:type="spellEnd"/>
     </w:p>
     <w:p>
       <w:pPr>
@@ -92,6 +42,9 @@
         <w:jc w:val="center"/>
       </w:pPr>
       <w:r>
+        <w:rPr>
+          <w:noProof/>
+        </w:rPr>
         <w:drawing>
           <wp:inline distT="0" distB="0" distL="0" distR="0" wp14:anchorId="5007CFA7" wp14:editId="6149A0EF">
             <wp:extent cx="4878351" cy="3658763"/>
@@ -2610,10 +2563,7 @@
         <w:pStyle w:val="TOCHeading"/>
       </w:pPr>
       <w:r>
-        <w:t xml:space="preserve">Table of </w:t>
-      </w:r>
-      <w:r>
-        <w:t>Figures</w:t>
+        <w:t>Table of Figures</w:t>
       </w:r>
     </w:p>
     <w:p>
@@ -3165,8 +3115,112 @@
         <w:rPr>
           <w:szCs w:val="24"/>
         </w:rPr>
-        <w:t xml:space="preserve"> Be more efficient with resources. </w:t>
-      </w:r>
+        <w:t xml:space="preserve"> The business objective of our work is to analyze the IRI Dataset in an effort to identify trends and influential features in the sale of yogurt. </w:t>
+      </w:r>
+      <w:r>
+        <w:rPr>
+          <w:szCs w:val="24"/>
+        </w:rPr>
+        <w:t>T</w:t>
+      </w:r>
+      <w:r>
+        <w:rPr>
+          <w:szCs w:val="24"/>
+        </w:rPr>
+        <w:t xml:space="preserve">hrough </w:t>
+      </w:r>
+      <w:r>
+        <w:rPr>
+          <w:szCs w:val="24"/>
+        </w:rPr>
+        <w:t>the use of</w:t>
+      </w:r>
+      <w:r>
+        <w:rPr>
+          <w:szCs w:val="24"/>
+        </w:rPr>
+        <w:t xml:space="preserve"> multiple</w:t>
+      </w:r>
+      <w:r>
+        <w:rPr>
+          <w:szCs w:val="24"/>
+        </w:rPr>
+        <w:t xml:space="preserve"> predictive modeling</w:t>
+      </w:r>
+      <w:r>
+        <w:rPr>
+          <w:szCs w:val="24"/>
+        </w:rPr>
+        <w:t xml:space="preserve"> techniques</w:t>
+      </w:r>
+      <w:r>
+        <w:rPr>
+          <w:szCs w:val="24"/>
+        </w:rPr>
+        <w:t xml:space="preserve">, </w:t>
+      </w:r>
+      <w:r>
+        <w:rPr>
+          <w:szCs w:val="24"/>
+        </w:rPr>
+        <w:t xml:space="preserve">we have </w:t>
+      </w:r>
+      <w:r>
+        <w:rPr>
+          <w:szCs w:val="24"/>
+        </w:rPr>
+        <w:t>d</w:t>
+      </w:r>
+      <w:r>
+        <w:rPr>
+          <w:szCs w:val="24"/>
+        </w:rPr>
+        <w:t>eveloped</w:t>
+      </w:r>
+      <w:r>
+        <w:rPr>
+          <w:szCs w:val="24"/>
+        </w:rPr>
+        <w:t xml:space="preserve"> </w:t>
+      </w:r>
+      <w:r>
+        <w:rPr>
+          <w:szCs w:val="24"/>
+        </w:rPr>
+        <w:t>the capability for proactive evaluation of marketing resources</w:t>
+      </w:r>
+    </w:p>
+    <w:p>
+      <w:pPr>
+        <w:ind w:firstLine="720"/>
+        <w:rPr>
+          <w:szCs w:val="24"/>
+        </w:rPr>
+      </w:pPr>
+    </w:p>
+    <w:p>
+      <w:pPr>
+        <w:ind w:firstLine="720"/>
+        <w:rPr>
+          <w:szCs w:val="24"/>
+          <w:u w:val="single"/>
+        </w:rPr>
+      </w:pPr>
+      <w:r>
+        <w:rPr>
+          <w:szCs w:val="24"/>
+          <w:u w:val="single"/>
+        </w:rPr>
+        <w:t>Desired Capabilities</w:t>
+      </w:r>
+    </w:p>
+    <w:p>
+      <w:pPr>
+        <w:ind w:firstLine="720"/>
+        <w:rPr>
+          <w:szCs w:val="24"/>
+        </w:rPr>
+      </w:pPr>
     </w:p>
     <w:p>
       <w:pPr>
@@ -3183,25 +3237,13 @@
         <w:rPr>
           <w:szCs w:val="24"/>
         </w:rPr>
-        <w:t>Better predict whether</w:t>
-      </w:r>
-      <w:r>
-        <w:rPr>
-          <w:szCs w:val="24"/>
-        </w:rPr>
-        <w:t xml:space="preserve"> promotions lead to an increase in sales</w:t>
-      </w:r>
-      <w:r>
-        <w:rPr>
-          <w:szCs w:val="24"/>
-        </w:rPr>
-        <w:t xml:space="preserve"> and what particular marketing campaigns work best</w:t>
-      </w:r>
-      <w:r>
-        <w:rPr>
-          <w:szCs w:val="24"/>
-        </w:rPr>
-        <w:t xml:space="preserve">. </w:t>
+        <w:t>Predict the impact of new promotions on future sales.</w:t>
+      </w:r>
+      <w:r>
+        <w:rPr>
+          <w:szCs w:val="24"/>
+        </w:rPr>
+        <w:t xml:space="preserve"> </w:t>
       </w:r>
     </w:p>
     <w:p>
@@ -3219,25 +3261,7 @@
         <w:rPr>
           <w:szCs w:val="24"/>
         </w:rPr>
-        <w:t>Better predict who to target with promotions</w:t>
-      </w:r>
-      <w:r>
-        <w:rPr>
-          <w:szCs w:val="24"/>
-        </w:rPr>
-        <w:t xml:space="preserve"> (Julius</w:t>
-      </w:r>
-      <w:r>
-        <w:rPr>
-          <w:szCs w:val="24"/>
-        </w:rPr>
-        <w:t>)</w:t>
-      </w:r>
-      <w:r>
-        <w:rPr>
-          <w:szCs w:val="24"/>
-        </w:rPr>
-        <w:t>. Do more upper or lower income people prefer yogurt?</w:t>
+        <w:t xml:space="preserve">Allow focused marketing by identifying the driving demographics in yogurt sales. </w:t>
       </w:r>
     </w:p>
     <w:p>
@@ -3255,7 +3279,13 @@
         <w:rPr>
           <w:szCs w:val="24"/>
         </w:rPr>
-        <w:t xml:space="preserve">Understand where geographically companies should target and have deeper inventory. </w:t>
+        <w:t>Aid inventory decisions by understanding geographic sales trends.</w:t>
+      </w:r>
+      <w:r>
+        <w:rPr>
+          <w:szCs w:val="24"/>
+        </w:rPr>
+        <w:t xml:space="preserve"> </w:t>
       </w:r>
     </w:p>
     <w:p>
@@ -3273,8 +3303,10 @@
         <w:rPr>
           <w:szCs w:val="24"/>
         </w:rPr>
-        <w:t xml:space="preserve">Predict total sales (sum of units sold/number of stores go through Ryan’s). </w:t>
-      </w:r>
+        <w:t>Predictions of future sales to better inform business decisions</w:t>
+      </w:r>
+      <w:bookmarkStart w:id="2" w:name="_GoBack"/>
+      <w:bookmarkEnd w:id="2"/>
     </w:p>
     <w:p>
       <w:pPr>
@@ -3287,11 +3319,11 @@
       <w:pPr>
         <w:pStyle w:val="Heading1"/>
       </w:pPr>
-      <w:bookmarkStart w:id="2" w:name="_Toc453262153"/>
+      <w:bookmarkStart w:id="3" w:name="_Toc453262153"/>
       <w:r>
         <w:t>Methodology</w:t>
       </w:r>
-      <w:bookmarkEnd w:id="2"/>
+      <w:bookmarkEnd w:id="3"/>
     </w:p>
     <w:p>
       <w:pPr>
@@ -3378,21 +3410,34 @@
         <w:pStyle w:val="Caption"/>
         <w:jc w:val="center"/>
       </w:pPr>
-      <w:bookmarkStart w:id="3" w:name="_Toc453262673"/>
-      <w:bookmarkStart w:id="4" w:name="_Ref453269405"/>
+      <w:bookmarkStart w:id="4" w:name="_Toc453262673"/>
+      <w:bookmarkStart w:id="5" w:name="_Ref453269405"/>
       <w:r>
         <w:t xml:space="preserve">Figure </w:t>
       </w:r>
-      <w:fldSimple w:instr=" SEQ Figure \* ARABIC ">
-        <w:r>
-          <w:rPr>
-            <w:noProof/>
-          </w:rPr>
-          <w:t>1</w:t>
-        </w:r>
-        <w:bookmarkEnd w:id="3"/>
-      </w:fldSimple>
+      <w:r>
+        <w:fldChar w:fldCharType="begin"/>
+      </w:r>
+      <w:r>
+        <w:instrText xml:space="preserve"> SEQ Figure \* ARABIC </w:instrText>
+      </w:r>
+      <w:r>
+        <w:fldChar w:fldCharType="separate"/>
+      </w:r>
+      <w:r>
+        <w:rPr>
+          <w:noProof/>
+        </w:rPr>
+        <w:t>1</w:t>
+      </w:r>
       <w:bookmarkEnd w:id="4"/>
+      <w:r>
+        <w:rPr>
+          <w:noProof/>
+        </w:rPr>
+        <w:fldChar w:fldCharType="end"/>
+      </w:r>
+      <w:bookmarkEnd w:id="5"/>
     </w:p>
     <w:p>
       <w:pPr>
@@ -3436,6 +3481,9 @@
         <w:jc w:val="center"/>
       </w:pPr>
       <w:r>
+        <w:rPr>
+          <w:noProof/>
+        </w:rPr>
         <w:drawing>
           <wp:inline distT="0" distB="0" distL="0" distR="0" wp14:anchorId="57500478" wp14:editId="0F529602">
             <wp:extent cx="4736358" cy="950926"/>
@@ -3495,22 +3543,35 @@
           <w:szCs w:val="32"/>
         </w:rPr>
       </w:pPr>
-      <w:bookmarkStart w:id="5" w:name="_Toc453262674"/>
+      <w:bookmarkStart w:id="6" w:name="_Toc453262674"/>
       <w:r>
         <w:t xml:space="preserve">Figure </w:t>
       </w:r>
-      <w:fldSimple w:instr=" SEQ Figure \* ARABIC ">
-        <w:r>
-          <w:rPr>
-            <w:noProof/>
-          </w:rPr>
-          <w:t>2</w:t>
-        </w:r>
-      </w:fldSimple>
+      <w:r>
+        <w:fldChar w:fldCharType="begin"/>
+      </w:r>
+      <w:r>
+        <w:instrText xml:space="preserve"> SEQ Figure \* ARABIC </w:instrText>
+      </w:r>
+      <w:r>
+        <w:fldChar w:fldCharType="separate"/>
+      </w:r>
+      <w:r>
+        <w:rPr>
+          <w:noProof/>
+        </w:rPr>
+        <w:t>2</w:t>
+      </w:r>
+      <w:r>
+        <w:rPr>
+          <w:noProof/>
+        </w:rPr>
+        <w:fldChar w:fldCharType="end"/>
+      </w:r>
       <w:r>
         <w:t>. Crisp Model</w:t>
       </w:r>
-      <w:bookmarkEnd w:id="5"/>
+      <w:bookmarkEnd w:id="6"/>
     </w:p>
     <w:p>
       <w:pPr>
@@ -3524,21 +3585,21 @@
       <w:pPr>
         <w:pStyle w:val="Heading1"/>
       </w:pPr>
-      <w:bookmarkStart w:id="6" w:name="_Toc453262154"/>
+      <w:bookmarkStart w:id="7" w:name="_Toc453262154"/>
       <w:r>
         <w:t>Business Understanding</w:t>
       </w:r>
-      <w:bookmarkEnd w:id="6"/>
+      <w:bookmarkEnd w:id="7"/>
     </w:p>
     <w:p>
       <w:pPr>
         <w:pStyle w:val="Heading2"/>
       </w:pPr>
-      <w:bookmarkStart w:id="7" w:name="_Toc453262155"/>
+      <w:bookmarkStart w:id="8" w:name="_Toc453262155"/>
       <w:r>
         <w:t>Determining Business Objectives</w:t>
       </w:r>
-      <w:bookmarkEnd w:id="7"/>
+      <w:bookmarkEnd w:id="8"/>
     </w:p>
     <w:p>
       <w:r>
@@ -3561,11 +3622,11 @@
       <w:pPr>
         <w:pStyle w:val="Heading3"/>
       </w:pPr>
-      <w:bookmarkStart w:id="8" w:name="_Toc453262156"/>
+      <w:bookmarkStart w:id="9" w:name="_Toc453262156"/>
       <w:r>
         <w:t>Assess Situation</w:t>
       </w:r>
-      <w:bookmarkEnd w:id="8"/>
+      <w:bookmarkEnd w:id="9"/>
     </w:p>
     <w:p/>
     <w:p>
@@ -3590,21 +3651,21 @@
       <w:pPr>
         <w:pStyle w:val="Heading1"/>
       </w:pPr>
-      <w:bookmarkStart w:id="9" w:name="_Toc453262159"/>
+      <w:bookmarkStart w:id="10" w:name="_Toc453262159"/>
       <w:r>
         <w:t>Data Understanding</w:t>
       </w:r>
-      <w:bookmarkEnd w:id="9"/>
+      <w:bookmarkEnd w:id="10"/>
     </w:p>
     <w:p>
       <w:pPr>
         <w:pStyle w:val="Heading2"/>
       </w:pPr>
-      <w:bookmarkStart w:id="10" w:name="_Toc453262160"/>
+      <w:bookmarkStart w:id="11" w:name="_Toc453262160"/>
       <w:r>
         <w:t>Initial Data</w:t>
       </w:r>
-      <w:bookmarkEnd w:id="10"/>
+      <w:bookmarkEnd w:id="11"/>
       <w:r>
         <w:t xml:space="preserve"> Collection</w:t>
       </w:r>
@@ -3613,11 +3674,11 @@
       <w:pPr>
         <w:pStyle w:val="Heading2"/>
       </w:pPr>
-      <w:bookmarkStart w:id="11" w:name="_Toc453262161"/>
+      <w:bookmarkStart w:id="12" w:name="_Toc453262161"/>
       <w:r>
         <w:t>Describe Data</w:t>
       </w:r>
-      <w:bookmarkEnd w:id="11"/>
+      <w:bookmarkEnd w:id="12"/>
     </w:p>
     <w:p/>
     <w:p>
@@ -3689,25 +3750,38 @@
           <w:szCs w:val="32"/>
         </w:rPr>
       </w:pPr>
-      <w:bookmarkStart w:id="12" w:name="_Toc453262675"/>
+      <w:bookmarkStart w:id="13" w:name="_Toc453262675"/>
       <w:r>
         <w:t xml:space="preserve">Figure </w:t>
       </w:r>
-      <w:fldSimple w:instr=" SEQ Figure \* ARABIC ">
-        <w:r>
-          <w:rPr>
-            <w:noProof/>
-          </w:rPr>
-          <w:t>3</w:t>
-        </w:r>
-      </w:fldSimple>
+      <w:r>
+        <w:fldChar w:fldCharType="begin"/>
+      </w:r>
+      <w:r>
+        <w:instrText xml:space="preserve"> SEQ Figure \* ARABIC </w:instrText>
+      </w:r>
+      <w:r>
+        <w:fldChar w:fldCharType="separate"/>
+      </w:r>
+      <w:r>
+        <w:rPr>
+          <w:noProof/>
+        </w:rPr>
+        <w:t>3</w:t>
+      </w:r>
+      <w:r>
+        <w:rPr>
+          <w:noProof/>
+        </w:rPr>
+        <w:fldChar w:fldCharType="end"/>
+      </w:r>
       <w:r>
         <w:t xml:space="preserve">. </w:t>
       </w:r>
       <w:r>
         <w:t>Modeling the relationships between the various data sources</w:t>
       </w:r>
-      <w:bookmarkEnd w:id="12"/>
+      <w:bookmarkEnd w:id="13"/>
     </w:p>
     <w:p>
       <w:pPr>
@@ -3760,23 +3834,7 @@
     </w:p>
     <w:p>
       <w:r>
-        <w:t>The entire IRI Dataset consists of multiple tables which may play a role in consumer trends.  These tables include delivery (</w:t>
-      </w:r>
-      <w:proofErr w:type="spellStart"/>
-      <w:r>
-        <w:t>delivery_stores</w:t>
-      </w:r>
-      <w:proofErr w:type="spellEnd"/>
-      <w:r>
-        <w:t>), demographics (demos), drug store (drug), grocery (</w:t>
-      </w:r>
-      <w:proofErr w:type="spellStart"/>
-      <w:r>
-        <w:t>groc</w:t>
-      </w:r>
-      <w:proofErr w:type="spellEnd"/>
-      <w:r>
-        <w:t xml:space="preserve">), and panel data. Each of these tables contains important information with data specific to its table name.  </w:t>
+        <w:t xml:space="preserve">The entire IRI Dataset consists of multiple tables which may play a role in consumer trends.  These tables include delivery (delivery_stores), demographics (demos), drug store (drug), grocery (groc), and panel data. Each of these tables contains important information with data specific to its table name.  </w:t>
       </w:r>
     </w:p>
     <w:p/>
@@ -3808,14 +3866,27 @@
       <w:r>
         <w:t xml:space="preserve">Table </w:t>
       </w:r>
-      <w:fldSimple w:instr=" SEQ Table \* ARABIC ">
-        <w:r>
-          <w:rPr>
-            <w:noProof/>
-          </w:rPr>
-          <w:t>1</w:t>
-        </w:r>
-      </w:fldSimple>
+      <w:r>
+        <w:fldChar w:fldCharType="begin"/>
+      </w:r>
+      <w:r>
+        <w:instrText xml:space="preserve"> SEQ Table \* ARABIC </w:instrText>
+      </w:r>
+      <w:r>
+        <w:fldChar w:fldCharType="separate"/>
+      </w:r>
+      <w:r>
+        <w:rPr>
+          <w:noProof/>
+        </w:rPr>
+        <w:t>1</w:t>
+      </w:r>
+      <w:r>
+        <w:rPr>
+          <w:noProof/>
+        </w:rPr>
+        <w:fldChar w:fldCharType="end"/>
+      </w:r>
       <w:r>
         <w:t>. Drug Store Table</w:t>
       </w:r>
@@ -3892,15 +3963,7 @@
         </w:tabs>
       </w:pPr>
       <w:r>
-        <w:t xml:space="preserve">Each IRI_KEY is listed on multiple rows with specific data pertaining to the units sold, dollars sold, week, month, and year.  In order to get summary statistics for the geographic data on drug stores, we summarized mean sales units by year. We also counted the number of total available data points across the </w:t>
-      </w:r>
-      <w:proofErr w:type="gramStart"/>
-      <w:r>
-        <w:t>10 year</w:t>
-      </w:r>
-      <w:proofErr w:type="gramEnd"/>
-      <w:r>
-        <w:t xml:space="preserve"> span.  Both of these were graphed and are shown in figures X.X.</w:t>
+        <w:t>Each IRI_KEY is listed on multiple rows with specific data pertaining to the units sold, dollars sold, week, month, and year.  In order to get summary statistics for the geographic data on drug stores, we summarized mean sales units by year. We also counted the number of total available data points across the 10 year span.  Both of these were graphed and are shown in figures X.X.</w:t>
       </w:r>
     </w:p>
     <w:p>
@@ -3979,14 +4042,27 @@
       <w:r>
         <w:t xml:space="preserve">Figure </w:t>
       </w:r>
-      <w:fldSimple w:instr=" SEQ Figure \* ARABIC ">
-        <w:r>
-          <w:rPr>
-            <w:noProof/>
-          </w:rPr>
-          <w:t>4</w:t>
-        </w:r>
-      </w:fldSimple>
+      <w:r>
+        <w:fldChar w:fldCharType="begin"/>
+      </w:r>
+      <w:r>
+        <w:instrText xml:space="preserve"> SEQ Figure \* ARABIC </w:instrText>
+      </w:r>
+      <w:r>
+        <w:fldChar w:fldCharType="separate"/>
+      </w:r>
+      <w:r>
+        <w:rPr>
+          <w:noProof/>
+        </w:rPr>
+        <w:t>4</w:t>
+      </w:r>
+      <w:r>
+        <w:rPr>
+          <w:noProof/>
+        </w:rPr>
+        <w:fldChar w:fldCharType="end"/>
+      </w:r>
       <w:r>
         <w:t>. Count Data Points</w:t>
       </w:r>
@@ -4065,24 +4141,29 @@
       <w:r>
         <w:t xml:space="preserve">Figure </w:t>
       </w:r>
-      <w:fldSimple w:instr=" SEQ Figure \* ARABIC ">
-        <w:r>
-          <w:rPr>
-            <w:noProof/>
-          </w:rPr>
-          <w:t>5</w:t>
-        </w:r>
-      </w:fldSimple>
-      <w:r>
-        <w:t xml:space="preserve">. Mean Sales </w:t>
-      </w:r>
-      <w:proofErr w:type="gramStart"/>
-      <w:r>
-        <w:t>By</w:t>
-      </w:r>
-      <w:proofErr w:type="gramEnd"/>
-      <w:r>
-        <w:t xml:space="preserve"> Year</w:t>
+      <w:r>
+        <w:fldChar w:fldCharType="begin"/>
+      </w:r>
+      <w:r>
+        <w:instrText xml:space="preserve"> SEQ Figure \* ARABIC </w:instrText>
+      </w:r>
+      <w:r>
+        <w:fldChar w:fldCharType="separate"/>
+      </w:r>
+      <w:r>
+        <w:rPr>
+          <w:noProof/>
+        </w:rPr>
+        <w:t>5</w:t>
+      </w:r>
+      <w:r>
+        <w:rPr>
+          <w:noProof/>
+        </w:rPr>
+        <w:fldChar w:fldCharType="end"/>
+      </w:r>
+      <w:r>
+        <w:t>. Mean Sales By Year</w:t>
       </w:r>
     </w:p>
     <w:p>
@@ -4159,6 +4240,9 @@
         <w:jc w:val="center"/>
       </w:pPr>
       <w:r>
+        <w:rPr>
+          <w:noProof/>
+        </w:rPr>
         <w:lastRenderedPageBreak/>
         <w:drawing>
           <wp:inline distT="0" distB="0" distL="0" distR="0" wp14:anchorId="0D0B9061" wp14:editId="0FAE96E8">
@@ -4218,24 +4302,29 @@
       <w:r>
         <w:t xml:space="preserve">Figure </w:t>
       </w:r>
-      <w:fldSimple w:instr=" SEQ Figure \* ARABIC ">
-        <w:r>
-          <w:rPr>
-            <w:noProof/>
-          </w:rPr>
-          <w:t>6</w:t>
-        </w:r>
-      </w:fldSimple>
-      <w:r>
-        <w:t xml:space="preserve">. Mean Sales </w:t>
-      </w:r>
-      <w:proofErr w:type="gramStart"/>
-      <w:r>
-        <w:t>By</w:t>
-      </w:r>
-      <w:proofErr w:type="gramEnd"/>
-      <w:r>
-        <w:t xml:space="preserve"> Month</w:t>
+      <w:r>
+        <w:fldChar w:fldCharType="begin"/>
+      </w:r>
+      <w:r>
+        <w:instrText xml:space="preserve"> SEQ Figure \* ARABIC </w:instrText>
+      </w:r>
+      <w:r>
+        <w:fldChar w:fldCharType="separate"/>
+      </w:r>
+      <w:r>
+        <w:rPr>
+          <w:noProof/>
+        </w:rPr>
+        <w:t>6</w:t>
+      </w:r>
+      <w:r>
+        <w:rPr>
+          <w:noProof/>
+        </w:rPr>
+        <w:fldChar w:fldCharType="end"/>
+      </w:r>
+      <w:r>
+        <w:t>. Mean Sales By Month</w:t>
       </w:r>
     </w:p>
     <w:p>
@@ -4399,24 +4488,29 @@
       <w:r>
         <w:t xml:space="preserve">Figure </w:t>
       </w:r>
-      <w:fldSimple w:instr=" SEQ Figure \* ARABIC ">
-        <w:r>
-          <w:rPr>
-            <w:noProof/>
-          </w:rPr>
-          <w:t>7</w:t>
-        </w:r>
-      </w:fldSimple>
-      <w:r>
-        <w:t xml:space="preserve">. Mean Sales </w:t>
-      </w:r>
-      <w:proofErr w:type="gramStart"/>
-      <w:r>
-        <w:t>By</w:t>
-      </w:r>
-      <w:proofErr w:type="gramEnd"/>
-      <w:r>
-        <w:t xml:space="preserve"> Weeks Of Year</w:t>
+      <w:r>
+        <w:fldChar w:fldCharType="begin"/>
+      </w:r>
+      <w:r>
+        <w:instrText xml:space="preserve"> SEQ Figure \* ARABIC </w:instrText>
+      </w:r>
+      <w:r>
+        <w:fldChar w:fldCharType="separate"/>
+      </w:r>
+      <w:r>
+        <w:rPr>
+          <w:noProof/>
+        </w:rPr>
+        <w:t>7</w:t>
+      </w:r>
+      <w:r>
+        <w:rPr>
+          <w:noProof/>
+        </w:rPr>
+        <w:fldChar w:fldCharType="end"/>
+      </w:r>
+      <w:r>
+        <w:t>. Mean Sales By Weeks Of Year</w:t>
       </w:r>
     </w:p>
     <w:p>
@@ -4497,14 +4591,27 @@
       <w:r>
         <w:t xml:space="preserve">Figure </w:t>
       </w:r>
-      <w:fldSimple w:instr=" SEQ Figure \* ARABIC ">
-        <w:r>
-          <w:rPr>
-            <w:noProof/>
-          </w:rPr>
-          <w:t>8</w:t>
-        </w:r>
-      </w:fldSimple>
+      <w:r>
+        <w:fldChar w:fldCharType="begin"/>
+      </w:r>
+      <w:r>
+        <w:instrText xml:space="preserve"> SEQ Figure \* ARABIC </w:instrText>
+      </w:r>
+      <w:r>
+        <w:fldChar w:fldCharType="separate"/>
+      </w:r>
+      <w:r>
+        <w:rPr>
+          <w:noProof/>
+        </w:rPr>
+        <w:t>8</w:t>
+      </w:r>
+      <w:r>
+        <w:rPr>
+          <w:noProof/>
+        </w:rPr>
+        <w:fldChar w:fldCharType="end"/>
+      </w:r>
       <w:r>
         <w:t>. Number of Data Points</w:t>
       </w:r>
@@ -4545,12 +4652,12 @@
       <w:pPr>
         <w:pStyle w:val="Heading2"/>
       </w:pPr>
-      <w:bookmarkStart w:id="13" w:name="_Toc453262162"/>
+      <w:bookmarkStart w:id="14" w:name="_Toc453262162"/>
       <w:r>
         <w:lastRenderedPageBreak/>
         <w:t>Verify Data Quality</w:t>
       </w:r>
-      <w:bookmarkEnd w:id="13"/>
+      <w:bookmarkEnd w:id="14"/>
     </w:p>
     <w:p>
       <w:pPr>
@@ -4664,21 +4771,21 @@
       <w:pPr>
         <w:pStyle w:val="Heading1"/>
       </w:pPr>
-      <w:bookmarkStart w:id="14" w:name="_Toc453262163"/>
+      <w:bookmarkStart w:id="15" w:name="_Toc453262163"/>
       <w:r>
         <w:t>Data Preparation</w:t>
       </w:r>
-      <w:bookmarkEnd w:id="14"/>
+      <w:bookmarkEnd w:id="15"/>
     </w:p>
     <w:p>
       <w:pPr>
         <w:pStyle w:val="Heading2"/>
       </w:pPr>
-      <w:bookmarkStart w:id="15" w:name="_Toc453262164"/>
+      <w:bookmarkStart w:id="16" w:name="_Toc453262164"/>
       <w:r>
         <w:t>Selecti</w:t>
       </w:r>
-      <w:bookmarkEnd w:id="15"/>
+      <w:bookmarkEnd w:id="16"/>
       <w:r>
         <w:t>on</w:t>
       </w:r>
@@ -4802,12 +4909,12 @@
       <w:pPr>
         <w:pStyle w:val="Heading2"/>
       </w:pPr>
-      <w:bookmarkStart w:id="16" w:name="_Toc453262165"/>
+      <w:bookmarkStart w:id="17" w:name="_Toc453262165"/>
       <w:r>
         <w:lastRenderedPageBreak/>
         <w:t>Clean</w:t>
       </w:r>
-      <w:bookmarkEnd w:id="16"/>
+      <w:bookmarkEnd w:id="17"/>
       <w:r>
         <w:t>ing</w:t>
       </w:r>
@@ -4892,22 +4999,35 @@
           <w:szCs w:val="32"/>
         </w:rPr>
       </w:pPr>
-      <w:bookmarkStart w:id="17" w:name="_Toc453262676"/>
+      <w:bookmarkStart w:id="18" w:name="_Toc453262676"/>
       <w:r>
         <w:t xml:space="preserve">Figure </w:t>
       </w:r>
-      <w:fldSimple w:instr=" SEQ Figure \* ARABIC ">
-        <w:r>
-          <w:rPr>
-            <w:noProof/>
-          </w:rPr>
-          <w:t>9</w:t>
-        </w:r>
-      </w:fldSimple>
+      <w:r>
+        <w:fldChar w:fldCharType="begin"/>
+      </w:r>
+      <w:r>
+        <w:instrText xml:space="preserve"> SEQ Figure \* ARABIC </w:instrText>
+      </w:r>
+      <w:r>
+        <w:fldChar w:fldCharType="separate"/>
+      </w:r>
+      <w:r>
+        <w:rPr>
+          <w:noProof/>
+        </w:rPr>
+        <w:t>9</w:t>
+      </w:r>
+      <w:r>
+        <w:rPr>
+          <w:noProof/>
+        </w:rPr>
+        <w:fldChar w:fldCharType="end"/>
+      </w:r>
       <w:r>
         <w:t>. H5 File Description</w:t>
       </w:r>
-      <w:bookmarkEnd w:id="17"/>
+      <w:bookmarkEnd w:id="18"/>
     </w:p>
     <w:p>
       <w:pPr>
@@ -4969,44 +5089,7 @@
         </w:tabs>
       </w:pPr>
       <w:r>
-        <w:t xml:space="preserve">After investigating the trends in the drug store data across time, we joined the drug store sales with the store information table.  The resulting graph and columns are shown below.  The specific columns that were kept are listed here: ('IRI_KEY', 'VEND', 'ITEM', 'UNITS', 'DOLLARS', </w:t>
-      </w:r>
-      <w:proofErr w:type="spellStart"/>
-      <w:r>
-        <w:t>u'EST_ACV</w:t>
-      </w:r>
-      <w:proofErr w:type="spellEnd"/>
-      <w:r>
-        <w:t>', u'Market_Name</w:t>
-      </w:r>
-      <w:proofErr w:type="gramStart"/>
-      <w:r>
-        <w:t>',</w:t>
-      </w:r>
-      <w:proofErr w:type="spellStart"/>
-      <w:r>
-        <w:t>u'Month</w:t>
-      </w:r>
-      <w:proofErr w:type="spellEnd"/>
-      <w:proofErr w:type="gramEnd"/>
-      <w:r>
-        <w:t xml:space="preserve">', </w:t>
-      </w:r>
-      <w:proofErr w:type="spellStart"/>
-      <w:r>
-        <w:t>u'Year','WEEK</w:t>
-      </w:r>
-      <w:proofErr w:type="spellEnd"/>
-      <w:r>
-        <w:t xml:space="preserve">', </w:t>
-      </w:r>
-      <w:proofErr w:type="spellStart"/>
-      <w:r>
-        <w:t>u'name','Calendar</w:t>
-      </w:r>
-      <w:proofErr w:type="spellEnd"/>
-      <w:r>
-        <w:t xml:space="preserve"> week starting on', 'Calendar week ending on').</w:t>
+        <w:t>After investigating the trends in the drug store data across time, we joined the drug store sales with the store information table.  The resulting graph and columns are shown below.  The specific columns that were kept are listed here: ('IRI_KEY', 'VEND', 'ITEM', 'UNITS', 'DOLLARS', u'EST_ACV', u'Market_Name',u'Month', u'Year','WEEK', u'name','Calendar week starting on', 'Calendar week ending on').</w:t>
       </w:r>
     </w:p>
     <w:p>
@@ -5131,24 +5214,29 @@
       <w:r>
         <w:t xml:space="preserve">Figure </w:t>
       </w:r>
-      <w:fldSimple w:instr=" SEQ Figure \* ARABIC ">
-        <w:r>
-          <w:rPr>
-            <w:noProof/>
-          </w:rPr>
-          <w:t>10</w:t>
-        </w:r>
-      </w:fldSimple>
-      <w:r>
-        <w:t xml:space="preserve">. Total Sales </w:t>
-      </w:r>
-      <w:proofErr w:type="gramStart"/>
-      <w:r>
-        <w:t>By</w:t>
-      </w:r>
-      <w:proofErr w:type="gramEnd"/>
-      <w:r>
-        <w:t xml:space="preserve"> Market</w:t>
+      <w:r>
+        <w:fldChar w:fldCharType="begin"/>
+      </w:r>
+      <w:r>
+        <w:instrText xml:space="preserve"> SEQ Figure \* ARABIC </w:instrText>
+      </w:r>
+      <w:r>
+        <w:fldChar w:fldCharType="separate"/>
+      </w:r>
+      <w:r>
+        <w:rPr>
+          <w:noProof/>
+        </w:rPr>
+        <w:t>10</w:t>
+      </w:r>
+      <w:r>
+        <w:rPr>
+          <w:noProof/>
+        </w:rPr>
+        <w:fldChar w:fldCharType="end"/>
+      </w:r>
+      <w:r>
+        <w:t>. Total Sales By Market</w:t>
       </w:r>
     </w:p>
     <w:p>
@@ -5229,24 +5317,29 @@
       <w:r>
         <w:t xml:space="preserve">Figure </w:t>
       </w:r>
-      <w:fldSimple w:instr=" SEQ Figure \* ARABIC ">
-        <w:r>
-          <w:rPr>
-            <w:noProof/>
-          </w:rPr>
-          <w:t>11</w:t>
-        </w:r>
-      </w:fldSimple>
-      <w:r>
-        <w:t xml:space="preserve">. Total Sales </w:t>
-      </w:r>
-      <w:proofErr w:type="gramStart"/>
-      <w:r>
-        <w:t>By</w:t>
-      </w:r>
-      <w:proofErr w:type="gramEnd"/>
-      <w:r>
-        <w:t xml:space="preserve"> State</w:t>
+      <w:r>
+        <w:fldChar w:fldCharType="begin"/>
+      </w:r>
+      <w:r>
+        <w:instrText xml:space="preserve"> SEQ Figure \* ARABIC </w:instrText>
+      </w:r>
+      <w:r>
+        <w:fldChar w:fldCharType="separate"/>
+      </w:r>
+      <w:r>
+        <w:rPr>
+          <w:noProof/>
+        </w:rPr>
+        <w:t>11</w:t>
+      </w:r>
+      <w:r>
+        <w:rPr>
+          <w:noProof/>
+        </w:rPr>
+        <w:fldChar w:fldCharType="end"/>
+      </w:r>
+      <w:r>
+        <w:t>. Total Sales By State</w:t>
       </w:r>
     </w:p>
     <w:p>
@@ -5266,15 +5359,7 @@
         <w:t>X.X</w:t>
       </w:r>
       <w:r>
-        <w:t xml:space="preserve"> shows that the highest total sales for yogurt occurs in Chicago, San Francisco, New York, and Los Angeles. This is consistent with our assumption that larger cities would sell more yogurt due to a larger consumer base.   Similarly </w:t>
-      </w:r>
-      <w:proofErr w:type="gramStart"/>
-      <w:r>
-        <w:t>the  total</w:t>
-      </w:r>
-      <w:proofErr w:type="gramEnd"/>
-      <w:r>
-        <w:t xml:space="preserve"> sales were graphed by state, for the same conclusion. </w:t>
+        <w:t xml:space="preserve"> shows that the highest total sales for yogurt occurs in Chicago, San Francisco, New York, and Los Angeles. This is consistent with our assumption that larger cities would sell more yogurt due to a larger consumer base.   Similarly the  total sales were graphed by state, for the same conclusion. </w:t>
       </w:r>
     </w:p>
     <w:p>
@@ -5364,24 +5449,29 @@
       <w:r>
         <w:t xml:space="preserve">Figure </w:t>
       </w:r>
-      <w:fldSimple w:instr=" SEQ Figure \* ARABIC ">
-        <w:r>
-          <w:rPr>
-            <w:noProof/>
-          </w:rPr>
-          <w:t>12</w:t>
-        </w:r>
-      </w:fldSimple>
-      <w:r>
-        <w:t xml:space="preserve">. Mean Sales </w:t>
-      </w:r>
-      <w:proofErr w:type="gramStart"/>
-      <w:r>
-        <w:t>By</w:t>
-      </w:r>
-      <w:proofErr w:type="gramEnd"/>
-      <w:r>
-        <w:t xml:space="preserve"> State</w:t>
+      <w:r>
+        <w:fldChar w:fldCharType="begin"/>
+      </w:r>
+      <w:r>
+        <w:instrText xml:space="preserve"> SEQ Figure \* ARABIC </w:instrText>
+      </w:r>
+      <w:r>
+        <w:fldChar w:fldCharType="separate"/>
+      </w:r>
+      <w:r>
+        <w:rPr>
+          <w:noProof/>
+        </w:rPr>
+        <w:t>12</w:t>
+      </w:r>
+      <w:r>
+        <w:rPr>
+          <w:noProof/>
+        </w:rPr>
+        <w:fldChar w:fldCharType="end"/>
+      </w:r>
+      <w:r>
+        <w:t>. Mean Sales By State</w:t>
       </w:r>
     </w:p>
     <w:p>
@@ -5488,24 +5578,29 @@
       <w:r>
         <w:t xml:space="preserve">Figure </w:t>
       </w:r>
-      <w:fldSimple w:instr=" SEQ Figure \* ARABIC ">
-        <w:r>
-          <w:rPr>
-            <w:noProof/>
-          </w:rPr>
-          <w:t>13</w:t>
-        </w:r>
-      </w:fldSimple>
-      <w:r>
-        <w:t xml:space="preserve">. Total Unit Sales </w:t>
-      </w:r>
-      <w:proofErr w:type="gramStart"/>
-      <w:r>
-        <w:t>By</w:t>
-      </w:r>
-      <w:proofErr w:type="gramEnd"/>
-      <w:r>
-        <w:t xml:space="preserve"> Region</w:t>
+      <w:r>
+        <w:fldChar w:fldCharType="begin"/>
+      </w:r>
+      <w:r>
+        <w:instrText xml:space="preserve"> SEQ Figure \* ARABIC </w:instrText>
+      </w:r>
+      <w:r>
+        <w:fldChar w:fldCharType="separate"/>
+      </w:r>
+      <w:r>
+        <w:rPr>
+          <w:noProof/>
+        </w:rPr>
+        <w:t>13</w:t>
+      </w:r>
+      <w:r>
+        <w:rPr>
+          <w:noProof/>
+        </w:rPr>
+        <w:fldChar w:fldCharType="end"/>
+      </w:r>
+      <w:r>
+        <w:t>. Total Unit Sales By Region</w:t>
       </w:r>
     </w:p>
     <w:p>
@@ -5578,14 +5673,27 @@
       <w:r>
         <w:t xml:space="preserve">Figure </w:t>
       </w:r>
-      <w:fldSimple w:instr=" SEQ Figure \* ARABIC ">
-        <w:r>
-          <w:rPr>
-            <w:noProof/>
-          </w:rPr>
-          <w:t>14</w:t>
-        </w:r>
-      </w:fldSimple>
+      <w:r>
+        <w:fldChar w:fldCharType="begin"/>
+      </w:r>
+      <w:r>
+        <w:instrText xml:space="preserve"> SEQ Figure \* ARABIC </w:instrText>
+      </w:r>
+      <w:r>
+        <w:fldChar w:fldCharType="separate"/>
+      </w:r>
+      <w:r>
+        <w:rPr>
+          <w:noProof/>
+        </w:rPr>
+        <w:t>14</w:t>
+      </w:r>
+      <w:r>
+        <w:rPr>
+          <w:noProof/>
+        </w:rPr>
+        <w:fldChar w:fldCharType="end"/>
+      </w:r>
       <w:r>
         <w:t xml:space="preserve"> Mean Unit Sales By Region</w:t>
       </w:r>
@@ -5670,14 +5778,27 @@
       <w:r>
         <w:t xml:space="preserve">Figure </w:t>
       </w:r>
-      <w:fldSimple w:instr=" SEQ Figure \* ARABIC ">
-        <w:r>
-          <w:rPr>
-            <w:noProof/>
-          </w:rPr>
-          <w:t>15</w:t>
-        </w:r>
-      </w:fldSimple>
+      <w:r>
+        <w:fldChar w:fldCharType="begin"/>
+      </w:r>
+      <w:r>
+        <w:instrText xml:space="preserve"> SEQ Figure \* ARABIC </w:instrText>
+      </w:r>
+      <w:r>
+        <w:fldChar w:fldCharType="separate"/>
+      </w:r>
+      <w:r>
+        <w:rPr>
+          <w:noProof/>
+        </w:rPr>
+        <w:t>15</w:t>
+      </w:r>
+      <w:r>
+        <w:rPr>
+          <w:noProof/>
+        </w:rPr>
+        <w:fldChar w:fldCharType="end"/>
+      </w:r>
       <w:r>
         <w:t>. Total Sales Per Capita</w:t>
       </w:r>
@@ -5764,14 +5885,27 @@
       <w:r>
         <w:t xml:space="preserve">Figure </w:t>
       </w:r>
-      <w:fldSimple w:instr=" SEQ Figure \* ARABIC ">
-        <w:r>
-          <w:rPr>
-            <w:noProof/>
-          </w:rPr>
-          <w:t>16</w:t>
-        </w:r>
-      </w:fldSimple>
+      <w:r>
+        <w:fldChar w:fldCharType="begin"/>
+      </w:r>
+      <w:r>
+        <w:instrText xml:space="preserve"> SEQ Figure \* ARABIC </w:instrText>
+      </w:r>
+      <w:r>
+        <w:fldChar w:fldCharType="separate"/>
+      </w:r>
+      <w:r>
+        <w:rPr>
+          <w:noProof/>
+        </w:rPr>
+        <w:t>16</w:t>
+      </w:r>
+      <w:r>
+        <w:rPr>
+          <w:noProof/>
+        </w:rPr>
+        <w:fldChar w:fldCharType="end"/>
+      </w:r>
       <w:r>
         <w:t>. Average Weekly Sales</w:t>
       </w:r>
@@ -5793,10 +5927,7 @@
         </w:numPr>
       </w:pPr>
       <w:r>
-        <w:t>Grocery</w:t>
-      </w:r>
-      <w:r>
-        <w:t xml:space="preserve"> Store Geographic Information</w:t>
+        <w:t>Grocery Store Geographic Information</w:t>
       </w:r>
     </w:p>
     <w:p/>
@@ -5811,13 +5942,7 @@
         <w:pStyle w:val="Heading2"/>
       </w:pPr>
       <w:r>
-        <w:t>Data Integration</w:t>
-      </w:r>
-      <w:r>
-        <w:t xml:space="preserve"> </w:t>
-      </w:r>
-      <w:r>
-        <w:t>(merge)</w:t>
+        <w:t>Data Integration (merge)</w:t>
       </w:r>
     </w:p>
     <w:p>
@@ -5837,16 +5962,14 @@
           <w:szCs w:val="32"/>
         </w:rPr>
       </w:pPr>
-      <w:bookmarkStart w:id="18" w:name="_Toc453262166"/>
+      <w:bookmarkStart w:id="19" w:name="_Toc453262166"/>
       <w:r>
         <w:t>Modeling</w:t>
       </w:r>
-      <w:bookmarkEnd w:id="18"/>
+      <w:bookmarkEnd w:id="19"/>
       <w:r>
         <w:t xml:space="preserve"> </w:t>
       </w:r>
-      <w:bookmarkStart w:id="19" w:name="_GoBack"/>
-      <w:bookmarkEnd w:id="19"/>
     </w:p>
     <w:p>
       <w:pPr>
@@ -6271,14 +6394,27 @@
       <w:r>
         <w:t xml:space="preserve">Figure </w:t>
       </w:r>
-      <w:fldSimple w:instr=" SEQ Figure \* ARABIC ">
-        <w:r>
-          <w:rPr>
-            <w:noProof/>
-          </w:rPr>
-          <w:t>17</w:t>
-        </w:r>
-      </w:fldSimple>
+      <w:r>
+        <w:fldChar w:fldCharType="begin"/>
+      </w:r>
+      <w:r>
+        <w:instrText xml:space="preserve"> SEQ Figure \* ARABIC </w:instrText>
+      </w:r>
+      <w:r>
+        <w:fldChar w:fldCharType="separate"/>
+      </w:r>
+      <w:r>
+        <w:rPr>
+          <w:noProof/>
+        </w:rPr>
+        <w:t>17</w:t>
+      </w:r>
+      <w:r>
+        <w:rPr>
+          <w:noProof/>
+        </w:rPr>
+        <w:fldChar w:fldCharType="end"/>
+      </w:r>
       <w:r>
         <w:t>. PCA Analysis On Weekly Sales Data</w:t>
       </w:r>
@@ -6360,11 +6496,7 @@
         <w:t>18</w:t>
       </w:r>
       <w:r>
-        <w:t xml:space="preserve">. ETL Process </w:t>
-      </w:r>
-      <w:proofErr w:type="spellStart"/>
-      <w:r>
-        <w:t>Diagram</w:t>
+        <w:t>. ETL Process Diagram</w:t>
       </w:r>
       <w:r>
         <w:rPr>
@@ -6401,11 +6533,7 @@
         <w:fldChar w:fldCharType="separate"/>
       </w:r>
       <w:r>
-        <w:t>Figure</w:t>
-      </w:r>
-      <w:proofErr w:type="spellEnd"/>
-      <w:r>
-        <w:t xml:space="preserve"> </w:t>
+        <w:t xml:space="preserve">Figure </w:t>
       </w:r>
       <w:r>
         <w:rPr>
@@ -6486,30 +6614,43 @@
           <w:szCs w:val="24"/>
         </w:rPr>
       </w:pPr>
-      <w:bookmarkStart w:id="23" w:name="_Toc453262677"/>
-      <w:bookmarkStart w:id="24" w:name="_Ref453269396"/>
-      <w:bookmarkStart w:id="25" w:name="_Ref453269399"/>
-      <w:bookmarkStart w:id="26" w:name="_Ref453269528"/>
-      <w:bookmarkStart w:id="27" w:name="_Ref453269566"/>
+      <w:bookmarkStart w:id="23" w:name="_Ref453269566"/>
+      <w:bookmarkStart w:id="24" w:name="_Toc453262677"/>
+      <w:bookmarkStart w:id="25" w:name="_Ref453269396"/>
+      <w:bookmarkStart w:id="26" w:name="_Ref453269399"/>
+      <w:bookmarkStart w:id="27" w:name="_Ref453269528"/>
       <w:r>
         <w:t xml:space="preserve">Figure </w:t>
       </w:r>
-      <w:fldSimple w:instr=" SEQ Figure \* ARABIC ">
-        <w:r>
-          <w:rPr>
-            <w:noProof/>
-          </w:rPr>
-          <w:t>18</w:t>
-        </w:r>
-      </w:fldSimple>
-      <w:bookmarkEnd w:id="27"/>
+      <w:r>
+        <w:fldChar w:fldCharType="begin"/>
+      </w:r>
+      <w:r>
+        <w:instrText xml:space="preserve"> SEQ Figure \* ARABIC </w:instrText>
+      </w:r>
+      <w:r>
+        <w:fldChar w:fldCharType="separate"/>
+      </w:r>
+      <w:r>
+        <w:rPr>
+          <w:noProof/>
+        </w:rPr>
+        <w:t>18</w:t>
+      </w:r>
+      <w:r>
+        <w:rPr>
+          <w:noProof/>
+        </w:rPr>
+        <w:fldChar w:fldCharType="end"/>
+      </w:r>
+      <w:bookmarkEnd w:id="23"/>
       <w:r>
         <w:t>. ETL Process Diagram</w:t>
       </w:r>
-      <w:bookmarkEnd w:id="23"/>
       <w:bookmarkEnd w:id="24"/>
       <w:bookmarkEnd w:id="25"/>
       <w:bookmarkEnd w:id="26"/>
+      <w:bookmarkEnd w:id="27"/>
     </w:p>
     <w:bookmarkStart w:id="28" w:name="h.hf2vl9224xk" w:colFirst="0" w:colLast="0"/>
     <w:bookmarkEnd w:id="28"/>
@@ -6545,13 +6686,6 @@
           <w:b/>
           <w:szCs w:val="24"/>
         </w:rPr>
-        <w:fldChar w:fldCharType="separate"/>
-      </w:r>
-      <w:r>
-        <w:rPr>
-          <w:b/>
-          <w:szCs w:val="24"/>
-        </w:rPr>
         <w:fldChar w:fldCharType="end"/>
       </w:r>
     </w:p>
@@ -6652,34 +6786,10 @@
         <w:t>Additionally,</w:t>
       </w:r>
       <w:r>
-        <w:t xml:space="preserve"> while a lot of the data was in csv, </w:t>
-      </w:r>
-      <w:proofErr w:type="spellStart"/>
-      <w:r>
-        <w:t>xls</w:t>
-      </w:r>
-      <w:proofErr w:type="spellEnd"/>
-      <w:r>
-        <w:t>, and .</w:t>
-      </w:r>
-      <w:proofErr w:type="spellStart"/>
-      <w:r>
-        <w:t>dat</w:t>
-      </w:r>
-      <w:proofErr w:type="spellEnd"/>
-      <w:r>
-        <w:t xml:space="preserve"> file formats, our group organized it all into 1 h5 file which has made the data modeling process easier. The keys in the H5 files are </w:t>
-      </w:r>
-      <w:r>
-        <w:t>‘delivery stores’, ‘demos’, ‘drug’, ‘</w:t>
-      </w:r>
-      <w:proofErr w:type="spellStart"/>
-      <w:r>
-        <w:t>groc</w:t>
-      </w:r>
-      <w:proofErr w:type="spellEnd"/>
-      <w:r>
-        <w:t>’, and ‘panelist data’.</w:t>
+        <w:t xml:space="preserve"> while a lot of the data was in csv, xls, and .dat file formats, our group organized it all into 1 h5 file which has made the data modeling process easier. The keys in the H5 files are </w:t>
+      </w:r>
+      <w:r>
+        <w:t>‘delivery stores’, ‘demos’, ‘drug’, ‘groc’, and ‘panelist data’.</w:t>
       </w:r>
       <w:r>
         <w:t xml:space="preserve"> </w:t>
@@ -6899,14 +7009,27 @@
       <w:r>
         <w:t xml:space="preserve">Figure </w:t>
       </w:r>
-      <w:fldSimple w:instr=" SEQ Figure \* ARABIC ">
-        <w:r>
-          <w:rPr>
-            <w:noProof/>
-          </w:rPr>
-          <w:t>19</w:t>
-        </w:r>
-      </w:fldSimple>
+      <w:r>
+        <w:fldChar w:fldCharType="begin"/>
+      </w:r>
+      <w:r>
+        <w:instrText xml:space="preserve"> SEQ Figure \* ARABIC </w:instrText>
+      </w:r>
+      <w:r>
+        <w:fldChar w:fldCharType="separate"/>
+      </w:r>
+      <w:r>
+        <w:rPr>
+          <w:noProof/>
+        </w:rPr>
+        <w:t>19</w:t>
+      </w:r>
+      <w:r>
+        <w:rPr>
+          <w:noProof/>
+        </w:rPr>
+        <w:fldChar w:fldCharType="end"/>
+      </w:r>
       <w:r>
         <w:t>. Average Yogurt Sales</w:t>
       </w:r>
@@ -7022,14 +7145,30 @@
       <w:r>
         <w:t xml:space="preserve">Figure </w:t>
       </w:r>
-      <w:fldSimple w:instr=" SEQ Figure \* ARABIC ">
-        <w:r>
-          <w:rPr>
-            <w:noProof/>
-          </w:rPr>
-          <w:t>20</w:t>
-        </w:r>
-      </w:fldSimple>
+      <w:r>
+        <w:fldChar w:fldCharType="begin"/>
+      </w:r>
+      <w:r>
+        <w:instrText xml:space="preserve"> SEQ </w:instrText>
+      </w:r>
+      <w:r>
+        <w:instrText xml:space="preserve">Figure \* ARABIC </w:instrText>
+      </w:r>
+      <w:r>
+        <w:fldChar w:fldCharType="separate"/>
+      </w:r>
+      <w:r>
+        <w:rPr>
+          <w:noProof/>
+        </w:rPr>
+        <w:t>20</w:t>
+      </w:r>
+      <w:r>
+        <w:rPr>
+          <w:noProof/>
+        </w:rPr>
+        <w:fldChar w:fldCharType="end"/>
+      </w:r>
       <w:r>
         <w:t>. Monthly, Daily, Weekly Yogurt Sales</w:t>
       </w:r>
@@ -7278,14 +7417,27 @@
       <w:r>
         <w:t xml:space="preserve">Figure </w:t>
       </w:r>
-      <w:fldSimple w:instr=" SEQ Figure \* ARABIC ">
-        <w:r>
-          <w:rPr>
-            <w:noProof/>
-          </w:rPr>
-          <w:t>21</w:t>
-        </w:r>
-      </w:fldSimple>
+      <w:r>
+        <w:fldChar w:fldCharType="begin"/>
+      </w:r>
+      <w:r>
+        <w:instrText xml:space="preserve"> SEQ Figure \* ARABIC </w:instrText>
+      </w:r>
+      <w:r>
+        <w:fldChar w:fldCharType="separate"/>
+      </w:r>
+      <w:r>
+        <w:rPr>
+          <w:noProof/>
+        </w:rPr>
+        <w:t>21</w:t>
+      </w:r>
+      <w:r>
+        <w:rPr>
+          <w:noProof/>
+        </w:rPr>
+        <w:fldChar w:fldCharType="end"/>
+      </w:r>
       <w:r>
         <w:t>. Sales Promotions at Drug Stores</w:t>
       </w:r>
@@ -7327,15 +7479,7 @@
         </w:numPr>
       </w:pPr>
       <w:r>
-        <w:t xml:space="preserve">Alignment of Results </w:t>
-      </w:r>
-      <w:proofErr w:type="gramStart"/>
-      <w:r>
-        <w:t>With</w:t>
-      </w:r>
-      <w:proofErr w:type="gramEnd"/>
-      <w:r>
-        <w:t xml:space="preserve"> Objectives</w:t>
+        <w:t>Alignment of Results With Objectives</w:t>
       </w:r>
     </w:p>
     <w:p/>
@@ -7502,7 +7646,7 @@
       <w:rPr>
         <w:noProof/>
       </w:rPr>
-      <w:t>16</w:t>
+      <w:t>1</w:t>
     </w:r>
     <w:r>
       <w:fldChar w:fldCharType="end"/>
@@ -8687,6 +8831,7 @@
     <w:lvl w:ilvl="0">
       <w:start w:val="1"/>
       <w:numFmt w:val="decimal"/>
+      <w:pStyle w:val="Heading1"/>
       <w:lvlText w:val="%1.0"/>
       <w:lvlJc w:val="left"/>
       <w:pPr>
@@ -10135,6 +10280,7 @@
   <w:style w:type="character" w:default="1" w:styleId="DefaultParagraphFont">
     <w:name w:val="Default Paragraph Font"/>
     <w:uiPriority w:val="1"/>
+    <w:semiHidden/>
     <w:unhideWhenUsed/>
   </w:style>
   <w:style w:type="table" w:default="1" w:styleId="TableNormal">
@@ -10825,7 +10971,7 @@
 </file>
 
 <file path=customXml/itemProps1.xml><?xml version="1.0" encoding="utf-8"?>
-<ds:datastoreItem xmlns:ds="http://schemas.openxmlformats.org/officeDocument/2006/customXml" ds:itemID="{AA8DA17C-0FE8-B94C-A55F-ED87F2D8A23A}">
+<ds:datastoreItem xmlns:ds="http://schemas.openxmlformats.org/officeDocument/2006/customXml" ds:itemID="{21B06F90-EDBC-0445-BF4B-102E0C70A36C}">
   <ds:schemaRefs>
     <ds:schemaRef ds:uri="http://schemas.openxmlformats.org/officeDocument/2006/bibliography"/>
   </ds:schemaRefs>

</xml_diff>